<commit_message>
Chore: ControllerIT to findAll all tests passed
</commit_message>
<xml_diff>
--- a/docs/docs-curso/04. Java Spring Expert Capítulo 4.docx
+++ b/docs/docs-curso/04. Java Spring Expert Capítulo 4.docx
@@ -1251,8 +1251,6 @@
           <w:szCs w:val="16"/>
         </w:rPr>
       </w:pPr>
-      <w:bookmarkStart w:id="21" w:name="__DdeLink__343_3990711122"/>
-      <w:bookmarkStart w:id="22" w:name="__DdeLink__340_3990711122"/>
       <w:r>
         <w:rPr>
           <w:rFonts w:eastAsia="Consolas" w:cs="Consolas" w:ascii="Consolas" w:hAnsi="Consolas"/>
@@ -1449,8 +1447,8 @@
           <w:szCs w:val="16"/>
         </w:rPr>
       </w:pPr>
-      <w:bookmarkStart w:id="23" w:name="__DdeLink__343_3990711122"/>
-      <w:bookmarkStart w:id="24" w:name="__DdeLink__340_3990711122"/>
+      <w:bookmarkStart w:id="21" w:name="__DdeLink__340_3990711122"/>
+      <w:bookmarkStart w:id="22" w:name="__DdeLink__343_3990711122"/>
       <w:r>
         <w:rPr>
           <w:rFonts w:eastAsia="Consolas" w:cs="Consolas" w:ascii="Consolas" w:hAnsi="Consolas"/>
@@ -1459,25 +1457,25 @@
         </w:rPr>
         <w:t>spring.jpa.hibernate.ddl-auto=none</w:t>
       </w:r>
+      <w:bookmarkEnd w:id="21"/>
+      <w:bookmarkEnd w:id="22"/>
+    </w:p>
+    <w:p>
+      <w:pPr>
+        <w:pStyle w:val="normal1"/>
+        <w:rPr/>
+      </w:pPr>
+      <w:r>
+        <w:rPr/>
+      </w:r>
+    </w:p>
+    <w:p>
+      <w:pPr>
+        <w:pStyle w:val="Heading2"/>
+        <w:rPr/>
+      </w:pPr>
+      <w:bookmarkStart w:id="23" w:name="_s96rewvyx5h0"/>
       <w:bookmarkEnd w:id="23"/>
-      <w:bookmarkEnd w:id="24"/>
-    </w:p>
-    <w:p>
-      <w:pPr>
-        <w:pStyle w:val="normal1"/>
-        <w:rPr/>
-      </w:pPr>
-      <w:r>
-        <w:rPr/>
-      </w:r>
-    </w:p>
-    <w:p>
-      <w:pPr>
-        <w:pStyle w:val="Heading2"/>
-        <w:rPr/>
-      </w:pPr>
-      <w:bookmarkStart w:id="25" w:name="_s96rewvyx5h0"/>
-      <w:bookmarkEnd w:id="25"/>
       <w:r>
         <w:rPr/>
         <w:t>Executar Postgresql e pgAdmin (ou DBeaver)</w:t>
@@ -1565,8 +1563,8 @@
         <w:pStyle w:val="Heading2"/>
         <w:rPr/>
       </w:pPr>
-      <w:bookmarkStart w:id="26" w:name="_91pqq8mqj1kk"/>
-      <w:bookmarkEnd w:id="26"/>
+      <w:bookmarkStart w:id="24" w:name="_91pqq8mqj1kk"/>
+      <w:bookmarkEnd w:id="24"/>
       <w:r>
         <w:rPr/>
         <w:t>Dica: gerar comandos SQL para excluir tabelas</w:t>
@@ -1637,9 +1635,9 @@
           <w:szCs w:val="22"/>
         </w:rPr>
       </w:r>
-      <w:bookmarkStart w:id="27" w:name="_5qd3q5la28iv"/>
-      <w:bookmarkStart w:id="28" w:name="_5qd3q5la28iv"/>
-      <w:bookmarkEnd w:id="28"/>
+      <w:bookmarkStart w:id="25" w:name="_5qd3q5la28iv"/>
+      <w:bookmarkStart w:id="26" w:name="_5qd3q5la28iv"/>
+      <w:bookmarkEnd w:id="26"/>
       <w:r>
         <w:br w:type="page"/>
       </w:r>
@@ -1650,11 +1648,55 @@
         <w:spacing w:before="0" w:after="120"/>
         <w:rPr/>
       </w:pPr>
-      <w:bookmarkStart w:id="29" w:name="_4x7mqxnc2pbu"/>
+      <w:bookmarkStart w:id="27" w:name="_4x7mqxnc2pbu"/>
+      <w:bookmarkEnd w:id="27"/>
+      <w:r>
+        <w:rPr/>
+        <w:t>Caso de uso sign up</w:t>
+      </w:r>
+    </w:p>
+    <w:p>
+      <w:pPr>
+        <w:pStyle w:val="Heading3"/>
+        <w:rPr/>
+      </w:pPr>
+      <w:bookmarkStart w:id="28" w:name="_52hcrp39uygf"/>
+      <w:bookmarkEnd w:id="28"/>
+      <w:r>
+        <w:rPr/>
+        <w:t>Cenário principal:</w:t>
+      </w:r>
+    </w:p>
+    <w:p>
+      <w:pPr>
+        <w:pStyle w:val="normal1"/>
+        <w:rPr/>
+      </w:pPr>
+      <w:r>
+        <w:rPr/>
+        <w:t>1. [IN] O usuário informa primeiro nome, sobrenome, email e senha</w:t>
+      </w:r>
+    </w:p>
+    <w:p>
+      <w:pPr>
+        <w:pStyle w:val="Heading3"/>
+        <w:rPr/>
+      </w:pPr>
+      <w:bookmarkStart w:id="29" w:name="_aj3fls3yut17"/>
       <w:bookmarkEnd w:id="29"/>
       <w:r>
         <w:rPr/>
-        <w:t>Caso de uso sign up</w:t>
+        <w:t>Exceção 1.1: Erro de validação</w:t>
+      </w:r>
+    </w:p>
+    <w:p>
+      <w:pPr>
+        <w:pStyle w:val="normal1"/>
+        <w:rPr/>
+      </w:pPr>
+      <w:r>
+        <w:rPr/>
+        <w:t>1.1.1. [OUT] O sistema informa os erros de validação</w:t>
       </w:r>
     </w:p>
     <w:p>
@@ -1662,52 +1704,8 @@
         <w:pStyle w:val="Heading3"/>
         <w:rPr/>
       </w:pPr>
-      <w:bookmarkStart w:id="30" w:name="_52hcrp39uygf"/>
+      <w:bookmarkStart w:id="30" w:name="_gk97ohbi89db"/>
       <w:bookmarkEnd w:id="30"/>
-      <w:r>
-        <w:rPr/>
-        <w:t>Cenário principal:</w:t>
-      </w:r>
-    </w:p>
-    <w:p>
-      <w:pPr>
-        <w:pStyle w:val="normal1"/>
-        <w:rPr/>
-      </w:pPr>
-      <w:r>
-        <w:rPr/>
-        <w:t>1. [IN] O usuário informa primeiro nome, sobrenome, email e senha</w:t>
-      </w:r>
-    </w:p>
-    <w:p>
-      <w:pPr>
-        <w:pStyle w:val="Heading3"/>
-        <w:rPr/>
-      </w:pPr>
-      <w:bookmarkStart w:id="31" w:name="_aj3fls3yut17"/>
-      <w:bookmarkEnd w:id="31"/>
-      <w:r>
-        <w:rPr/>
-        <w:t>Exceção 1.1: Erro de validação</w:t>
-      </w:r>
-    </w:p>
-    <w:p>
-      <w:pPr>
-        <w:pStyle w:val="normal1"/>
-        <w:rPr/>
-      </w:pPr>
-      <w:r>
-        <w:rPr/>
-        <w:t>1.1.1. [OUT] O sistema informa os erros de validação</w:t>
-      </w:r>
-    </w:p>
-    <w:p>
-      <w:pPr>
-        <w:pStyle w:val="Heading3"/>
-        <w:rPr/>
-      </w:pPr>
-      <w:bookmarkStart w:id="32" w:name="_gk97ohbi89db"/>
-      <w:bookmarkEnd w:id="32"/>
       <w:r>
         <w:rPr/>
         <w:t>Informações complementares</w:t>
@@ -1791,8 +1789,8 @@
         <w:pStyle w:val="Heading2"/>
         <w:rPr/>
       </w:pPr>
-      <w:bookmarkStart w:id="33" w:name="_fa59tkruuzrp"/>
-      <w:bookmarkEnd w:id="33"/>
+      <w:bookmarkStart w:id="31" w:name="_fa59tkruuzrp"/>
+      <w:bookmarkEnd w:id="31"/>
       <w:r>
         <w:rPr/>
         <w:t>Envio de email via Gmail</w:t>
@@ -1803,8 +1801,8 @@
         <w:pStyle w:val="Heading3"/>
         <w:rPr/>
       </w:pPr>
-      <w:bookmarkStart w:id="34" w:name="_dcqjriec24cq"/>
-      <w:bookmarkEnd w:id="34"/>
+      <w:bookmarkStart w:id="32" w:name="_dcqjriec24cq"/>
+      <w:bookmarkEnd w:id="32"/>
       <w:r>
         <w:rPr/>
         <w:t>1. Criar uma senha de app na sua conta do Google</w:t>
@@ -2082,8 +2080,8 @@
         <w:pStyle w:val="Heading3"/>
         <w:rPr/>
       </w:pPr>
-      <w:bookmarkStart w:id="35" w:name="_e5h4z3guqnup"/>
-      <w:bookmarkEnd w:id="35"/>
+      <w:bookmarkStart w:id="33" w:name="_e5h4z3guqnup"/>
+      <w:bookmarkEnd w:id="33"/>
       <w:r>
         <w:rPr/>
         <w:t>2. Abra o projeto referência na sua IDE:</w:t>
@@ -2110,8 +2108,8 @@
         <w:pStyle w:val="Heading3"/>
         <w:rPr/>
       </w:pPr>
-      <w:bookmarkStart w:id="36" w:name="_2kjctvlyfpf8"/>
-      <w:bookmarkEnd w:id="36"/>
+      <w:bookmarkStart w:id="34" w:name="_2kjctvlyfpf8"/>
+      <w:bookmarkEnd w:id="34"/>
       <w:r>
         <w:rPr/>
         <w:t>3. Configure as variáveis de ambiente EMAIL_USERNAME e EMAIL_PASSWORD</w:t>
@@ -2168,8 +2166,8 @@
         <w:pStyle w:val="Heading3"/>
         <w:rPr/>
       </w:pPr>
-      <w:bookmarkStart w:id="37" w:name="_wcet92h8lhcx"/>
-      <w:bookmarkEnd w:id="37"/>
+      <w:bookmarkStart w:id="35" w:name="_wcet92h8lhcx"/>
+      <w:bookmarkEnd w:id="35"/>
       <w:r>
         <w:rPr/>
         <w:t>4. Execute o projeto e teste a requisição de envio de email</w:t>
@@ -2472,11 +2470,75 @@
         <w:pStyle w:val="Heading2"/>
         <w:rPr/>
       </w:pPr>
-      <w:bookmarkStart w:id="38" w:name="_e7lq9o2295gh"/>
+      <w:bookmarkStart w:id="36" w:name="_e7lq9o2295gh"/>
+      <w:bookmarkEnd w:id="36"/>
+      <w:r>
+        <w:rPr/>
+        <w:t>Caso de uso recuperação de senha</w:t>
+      </w:r>
+    </w:p>
+    <w:p>
+      <w:pPr>
+        <w:pStyle w:val="Heading3"/>
+        <w:rPr/>
+      </w:pPr>
+      <w:bookmarkStart w:id="37" w:name="_or0ktfvrefjo"/>
+      <w:bookmarkEnd w:id="37"/>
+      <w:r>
+        <w:rPr/>
+        <w:t>Cenário principal:</w:t>
+      </w:r>
+    </w:p>
+    <w:p>
+      <w:pPr>
+        <w:pStyle w:val="normal1"/>
+        <w:rPr/>
+      </w:pPr>
+      <w:r>
+        <w:rPr/>
+        <w:t>1. [IN] O usuário informa seu email</w:t>
+      </w:r>
+    </w:p>
+    <w:p>
+      <w:pPr>
+        <w:pStyle w:val="normal1"/>
+        <w:rPr/>
+      </w:pPr>
+      <w:r>
+        <w:rPr/>
+        <w:t>2. [OUT] O sistema informa o token de recuperação e a validade do mesmo</w:t>
+      </w:r>
+    </w:p>
+    <w:p>
+      <w:pPr>
+        <w:pStyle w:val="normal1"/>
+        <w:rPr/>
+      </w:pPr>
+      <w:r>
+        <w:rPr/>
+        <w:t>3. [IN] O usuário informa o token de recuperação e a nova senha</w:t>
+      </w:r>
+    </w:p>
+    <w:p>
+      <w:pPr>
+        <w:pStyle w:val="Heading3"/>
+        <w:rPr/>
+      </w:pPr>
+      <w:bookmarkStart w:id="38" w:name="_ygoub6o39xze"/>
       <w:bookmarkEnd w:id="38"/>
       <w:r>
         <w:rPr/>
-        <w:t>Caso de uso recuperação de senha</w:t>
+        <w:t>Exceção 1.1: Email inválido</w:t>
+      </w:r>
+    </w:p>
+    <w:p>
+      <w:pPr>
+        <w:pStyle w:val="normal1"/>
+        <w:rPr/>
+      </w:pPr>
+      <w:r>
+        <w:rPr/>
+        <w:t>1.1.1. [OUT] O sistema informa que o email é inválido</w:t>
       </w:r>
     </w:p>
     <w:p>
@@ -2484,41 +2546,21 @@
         <w:pStyle w:val="Heading3"/>
         <w:rPr/>
       </w:pPr>
-      <w:bookmarkStart w:id="39" w:name="_or0ktfvrefjo"/>
+      <w:bookmarkStart w:id="39" w:name="_6p0p3y7pwgev"/>
       <w:bookmarkEnd w:id="39"/>
       <w:r>
         <w:rPr/>
-        <w:t>Cenário principal:</w:t>
-      </w:r>
-    </w:p>
-    <w:p>
-      <w:pPr>
-        <w:pStyle w:val="normal1"/>
-        <w:rPr/>
-      </w:pPr>
-      <w:r>
-        <w:rPr/>
-        <w:t>1. [IN] O usuário informa seu email</w:t>
-      </w:r>
-    </w:p>
-    <w:p>
-      <w:pPr>
-        <w:pStyle w:val="normal1"/>
-        <w:rPr/>
-      </w:pPr>
-      <w:r>
-        <w:rPr/>
-        <w:t>2. [OUT] O sistema informa o token de recuperação e a validade do mesmo</w:t>
-      </w:r>
-    </w:p>
-    <w:p>
-      <w:pPr>
-        <w:pStyle w:val="normal1"/>
-        <w:rPr/>
-      </w:pPr>
-      <w:r>
-        <w:rPr/>
-        <w:t>3. [IN] O usuário informa o token de recuperação e a nova senha</w:t>
+        <w:t>Exceção 1.2: Email não encontrado</w:t>
+      </w:r>
+    </w:p>
+    <w:p>
+      <w:pPr>
+        <w:pStyle w:val="normal1"/>
+        <w:rPr/>
+      </w:pPr>
+      <w:r>
+        <w:rPr/>
+        <w:t>1.2.1. [OUT] O sistema informa que o email não foi encontrado</w:t>
       </w:r>
     </w:p>
     <w:p>
@@ -2526,21 +2568,21 @@
         <w:pStyle w:val="Heading3"/>
         <w:rPr/>
       </w:pPr>
-      <w:bookmarkStart w:id="40" w:name="_ygoub6o39xze"/>
+      <w:bookmarkStart w:id="40" w:name="_2fr5s7uwcg8o"/>
       <w:bookmarkEnd w:id="40"/>
       <w:r>
         <w:rPr/>
-        <w:t>Exceção 1.1: Email inválido</w:t>
-      </w:r>
-    </w:p>
-    <w:p>
-      <w:pPr>
-        <w:pStyle w:val="normal1"/>
-        <w:rPr/>
-      </w:pPr>
-      <w:r>
-        <w:rPr/>
-        <w:t>1.1.1. [OUT] O sistema informa que o email é inválido</w:t>
+        <w:t>Exceção 3.1: Token inválido</w:t>
+      </w:r>
+    </w:p>
+    <w:p>
+      <w:pPr>
+        <w:pStyle w:val="normal1"/>
+        <w:rPr/>
+      </w:pPr>
+      <w:r>
+        <w:rPr/>
+        <w:t>3.1.1. [OUT] O sistema informa que o token é inválido</w:t>
       </w:r>
     </w:p>
     <w:p>
@@ -2548,21 +2590,21 @@
         <w:pStyle w:val="Heading3"/>
         <w:rPr/>
       </w:pPr>
-      <w:bookmarkStart w:id="41" w:name="_6p0p3y7pwgev"/>
+      <w:bookmarkStart w:id="41" w:name="_d9abvgqvv2ct"/>
       <w:bookmarkEnd w:id="41"/>
       <w:r>
         <w:rPr/>
-        <w:t>Exceção 1.2: Email não encontrado</w:t>
-      </w:r>
-    </w:p>
-    <w:p>
-      <w:pPr>
-        <w:pStyle w:val="normal1"/>
-        <w:rPr/>
-      </w:pPr>
-      <w:r>
-        <w:rPr/>
-        <w:t>1.2.1. [OUT] O sistema informa que o email não foi encontrado</w:t>
+        <w:t>Exceção 3.2: Erro de validação</w:t>
+      </w:r>
+    </w:p>
+    <w:p>
+      <w:pPr>
+        <w:pStyle w:val="normal1"/>
+        <w:rPr/>
+      </w:pPr>
+      <w:r>
+        <w:rPr/>
+        <w:t>3.1.2. [OUT] O sistema informa que a senha é inválida</w:t>
       </w:r>
     </w:p>
     <w:p>
@@ -2570,52 +2612,8 @@
         <w:pStyle w:val="Heading3"/>
         <w:rPr/>
       </w:pPr>
-      <w:bookmarkStart w:id="42" w:name="_2fr5s7uwcg8o"/>
+      <w:bookmarkStart w:id="42" w:name="_t6rcse8avetm"/>
       <w:bookmarkEnd w:id="42"/>
-      <w:r>
-        <w:rPr/>
-        <w:t>Exceção 3.1: Token inválido</w:t>
-      </w:r>
-    </w:p>
-    <w:p>
-      <w:pPr>
-        <w:pStyle w:val="normal1"/>
-        <w:rPr/>
-      </w:pPr>
-      <w:r>
-        <w:rPr/>
-        <w:t>3.1.1. [OUT] O sistema informa que o token é inválido</w:t>
-      </w:r>
-    </w:p>
-    <w:p>
-      <w:pPr>
-        <w:pStyle w:val="Heading3"/>
-        <w:rPr/>
-      </w:pPr>
-      <w:bookmarkStart w:id="43" w:name="_d9abvgqvv2ct"/>
-      <w:bookmarkEnd w:id="43"/>
-      <w:r>
-        <w:rPr/>
-        <w:t>Exceção 3.2: Erro de validação</w:t>
-      </w:r>
-    </w:p>
-    <w:p>
-      <w:pPr>
-        <w:pStyle w:val="normal1"/>
-        <w:rPr/>
-      </w:pPr>
-      <w:r>
-        <w:rPr/>
-        <w:t>3.1.2. [OUT] O sistema informa que a senha é inválida</w:t>
-      </w:r>
-    </w:p>
-    <w:p>
-      <w:pPr>
-        <w:pStyle w:val="Heading3"/>
-        <w:rPr/>
-      </w:pPr>
-      <w:bookmarkStart w:id="44" w:name="_t6rcse8avetm"/>
-      <w:bookmarkEnd w:id="44"/>
       <w:r>
         <w:rPr/>
         <w:t>Informações complementares</w:t>
@@ -2662,48 +2660,51 @@
         <w:pStyle w:val="Heading2"/>
         <w:rPr/>
       </w:pPr>
-      <w:bookmarkStart w:id="45" w:name="_mkdoytfktv7c"/>
+      <w:bookmarkStart w:id="43" w:name="_mkdoytfktv7c"/>
+      <w:bookmarkEnd w:id="43"/>
+      <w:r>
+        <w:rPr/>
+        <w:t>Variáveis para recuperação de senha</w:t>
+      </w:r>
+    </w:p>
+    <w:p>
+      <w:pPr>
+        <w:pStyle w:val="normal1"/>
+        <w:rPr>
+          <w:rFonts w:ascii="Consolas" w:hAnsi="Consolas" w:eastAsia="Consolas" w:cs="Consolas"/>
+          <w:sz w:val="18"/>
+          <w:szCs w:val="18"/>
+        </w:rPr>
+      </w:pPr>
+      <w:bookmarkStart w:id="44" w:name="__DdeLink__357_3280637652"/>
+      <w:r>
+        <w:rPr>
+          <w:rFonts w:eastAsia="Consolas" w:cs="Consolas" w:ascii="Consolas" w:hAnsi="Consolas"/>
+          <w:sz w:val="18"/>
+          <w:szCs w:val="18"/>
+        </w:rPr>
+        <w:t>email.password-recover.token.minutes=${PASSWORD_RECOVER_TOKEN_MINUTES:30}</w:t>
+      </w:r>
+    </w:p>
+    <w:p>
+      <w:pPr>
+        <w:pStyle w:val="normal1"/>
+        <w:rPr>
+          <w:rFonts w:ascii="Consolas" w:hAnsi="Consolas" w:eastAsia="Consolas" w:cs="Consolas"/>
+          <w:sz w:val="18"/>
+          <w:szCs w:val="18"/>
+        </w:rPr>
+      </w:pPr>
+      <w:bookmarkStart w:id="45" w:name="__DdeLink__357_3280637652"/>
+      <w:r>
+        <w:rPr>
+          <w:rFonts w:eastAsia="Consolas" w:cs="Consolas" w:ascii="Consolas" w:hAnsi="Consolas"/>
+          <w:sz w:val="18"/>
+          <w:szCs w:val="18"/>
+        </w:rPr>
+        <w:t>email.password-recover.uri=${PASSWORD_RECOVER_URI:http://localhost:5173/recover-password/}</w:t>
+      </w:r>
       <w:bookmarkEnd w:id="45"/>
-      <w:r>
-        <w:rPr/>
-        <w:t>Variáveis para recuperação de senha</w:t>
-      </w:r>
-    </w:p>
-    <w:p>
-      <w:pPr>
-        <w:pStyle w:val="normal1"/>
-        <w:rPr>
-          <w:rFonts w:ascii="Consolas" w:hAnsi="Consolas" w:eastAsia="Consolas" w:cs="Consolas"/>
-          <w:sz w:val="18"/>
-          <w:szCs w:val="18"/>
-        </w:rPr>
-      </w:pPr>
-      <w:r>
-        <w:rPr>
-          <w:rFonts w:eastAsia="Consolas" w:cs="Consolas" w:ascii="Consolas" w:hAnsi="Consolas"/>
-          <w:sz w:val="18"/>
-          <w:szCs w:val="18"/>
-        </w:rPr>
-        <w:t>email.password-recover.token.minutes=${PASSWORD_RECOVER_TOKEN_MINUTES:30}</w:t>
-      </w:r>
-    </w:p>
-    <w:p>
-      <w:pPr>
-        <w:pStyle w:val="normal1"/>
-        <w:rPr>
-          <w:rFonts w:ascii="Consolas" w:hAnsi="Consolas" w:eastAsia="Consolas" w:cs="Consolas"/>
-          <w:sz w:val="18"/>
-          <w:szCs w:val="18"/>
-        </w:rPr>
-      </w:pPr>
-      <w:r>
-        <w:rPr>
-          <w:rFonts w:eastAsia="Consolas" w:cs="Consolas" w:ascii="Consolas" w:hAnsi="Consolas"/>
-          <w:sz w:val="18"/>
-          <w:szCs w:val="18"/>
-        </w:rPr>
-        <w:t>email.password-recover.uri=${PASSWORD_RECOVER_URI:http://localhost:5173/recover-password/}</w:t>
-      </w:r>
     </w:p>
     <w:p>
       <w:pPr>
@@ -2735,6 +2736,8 @@
           <w:szCs w:val="16"/>
         </w:rPr>
       </w:pPr>
+      <w:bookmarkStart w:id="47" w:name="__DdeLink__362_3280637652"/>
+      <w:bookmarkStart w:id="48" w:name="__DdeLink__359_3280637652"/>
       <w:r>
         <w:rPr>
           <w:rFonts w:eastAsia="Consolas" w:cs="Consolas" w:ascii="Consolas" w:hAnsi="Consolas"/>
@@ -2753,6 +2756,8 @@
           <w:szCs w:val="16"/>
         </w:rPr>
       </w:pPr>
+      <w:bookmarkStart w:id="49" w:name="__DdeLink__362_3280637652"/>
+      <w:bookmarkStart w:id="50" w:name="__DdeLink__359_3280637652"/>
       <w:r>
         <w:rPr>
           <w:rFonts w:eastAsia="Consolas" w:cs="Consolas" w:ascii="Consolas" w:hAnsi="Consolas"/>
@@ -2761,6 +2766,8 @@
         </w:rPr>
         <w:t>List&lt;PasswordRecover&gt; searchValidTokens(String token, Instant now);</w:t>
       </w:r>
+      <w:bookmarkEnd w:id="49"/>
+      <w:bookmarkEnd w:id="50"/>
     </w:p>
     <w:p>
       <w:pPr>
@@ -2785,8 +2792,8 @@
         <w:pStyle w:val="Heading2"/>
         <w:rPr/>
       </w:pPr>
-      <w:bookmarkStart w:id="47" w:name="_zcl7grp6cv6"/>
-      <w:bookmarkEnd w:id="47"/>
+      <w:bookmarkStart w:id="51" w:name="_zcl7grp6cv6"/>
+      <w:bookmarkEnd w:id="51"/>
       <w:r>
         <w:rPr/>
         <w:t>Obter usuário logado</w:t>
@@ -2810,6 +2817,8 @@
           <w:szCs w:val="18"/>
         </w:rPr>
       </w:pPr>
+      <w:bookmarkStart w:id="52" w:name="__DdeLink__369_3280637652"/>
+      <w:bookmarkStart w:id="53" w:name="__DdeLink__366_3280637652"/>
       <w:r>
         <w:rPr>
           <w:rFonts w:eastAsia="Consolas" w:cs="Consolas" w:ascii="Consolas" w:hAnsi="Consolas"/>
@@ -3062,6 +3071,8 @@
           <w:szCs w:val="18"/>
         </w:rPr>
       </w:pPr>
+      <w:bookmarkStart w:id="54" w:name="__DdeLink__369_3280637652"/>
+      <w:bookmarkStart w:id="55" w:name="__DdeLink__366_3280637652"/>
       <w:r>
         <w:rPr>
           <w:rFonts w:eastAsia="Consolas" w:cs="Consolas" w:ascii="Consolas" w:hAnsi="Consolas"/>
@@ -3070,6 +3081,8 @@
         </w:rPr>
         <w:t>}</w:t>
       </w:r>
+      <w:bookmarkEnd w:id="54"/>
+      <w:bookmarkEnd w:id="55"/>
     </w:p>
     <w:p>
       <w:pPr>
@@ -3698,6 +3711,7 @@
     <w:qFormat/>
     <w:pPr>
       <w:widowControl/>
+      <w:suppressAutoHyphens w:val="true"/>
       <w:bidi w:val="0"/>
       <w:spacing w:lineRule="auto" w:line="276" w:before="0" w:after="0"/>
       <w:jc w:val="left"/>
@@ -3887,6 +3901,7 @@
     <w:qFormat/>
     <w:pPr>
       <w:widowControl/>
+      <w:suppressAutoHyphens w:val="true"/>
       <w:bidi w:val="0"/>
       <w:spacing w:lineRule="auto" w:line="276" w:before="0" w:after="0"/>
       <w:jc w:val="left"/>

</xml_diff>